<commit_message>
continuing to write ref letter draft
</commit_message>
<xml_diff>
--- a/2023_04_08_sub_F32/outline_ref_letter_for_Jennifer.docx
+++ b/2023_04_08_sub_F32/outline_ref_letter_for_Jennifer.docx
@@ -143,7 +143,22 @@
         </w:numPr>
       </w:pPr>
       <w:r>
-        <w:t>integrity</w:t>
+        <w:t>I</w:t>
+      </w:r>
+      <w:r>
+        <w:t>ntegrity</w:t>
+      </w:r>
+    </w:p>
+    <w:p>
+      <w:pPr>
+        <w:pStyle w:val="ListParagraph"/>
+        <w:numPr>
+          <w:ilvl w:val="1"/>
+          <w:numId w:val="1"/>
+        </w:numPr>
+      </w:pPr>
+      <w:r>
+        <w:t>Collaborative spirit</w:t>
       </w:r>
     </w:p>
     <w:p>
@@ -450,8 +465,14 @@
           <w:ilvl w:val="1"/>
           <w:numId w:val="1"/>
         </w:numPr>
-      </w:pPr>
-      <w:r>
+        <w:rPr>
+          <w:strike/>
+        </w:rPr>
+      </w:pPr>
+      <w:r>
+        <w:rPr>
+          <w:strike/>
+        </w:rPr>
         <w:t>Summary</w:t>
       </w:r>
     </w:p>
@@ -462,8 +483,14 @@
           <w:ilvl w:val="2"/>
           <w:numId w:val="1"/>
         </w:numPr>
-      </w:pPr>
-      <w:r>
+        <w:rPr>
+          <w:strike/>
+        </w:rPr>
+      </w:pPr>
+      <w:r>
+        <w:rPr>
+          <w:strike/>
+        </w:rPr>
         <w:t>Describe traits</w:t>
       </w:r>
     </w:p>
@@ -474,8 +501,14 @@
           <w:ilvl w:val="1"/>
           <w:numId w:val="1"/>
         </w:numPr>
-      </w:pPr>
-      <w:r>
+        <w:rPr>
+          <w:strike/>
+        </w:rPr>
+      </w:pPr>
+      <w:r>
+        <w:rPr>
+          <w:strike/>
+        </w:rPr>
         <w:t>Vignette: Intro of NCR project</w:t>
       </w:r>
     </w:p>
@@ -483,6 +516,24 @@
       <w:pPr>
         <w:pStyle w:val="ListParagraph"/>
         <w:numPr>
+          <w:ilvl w:val="2"/>
+          <w:numId w:val="1"/>
+        </w:numPr>
+        <w:rPr>
+          <w:strike/>
+        </w:rPr>
+      </w:pPr>
+      <w:r>
+        <w:rPr>
+          <w:strike/>
+        </w:rPr>
+        <w:t>Collaborative spirit</w:t>
+      </w:r>
+    </w:p>
+    <w:p>
+      <w:pPr>
+        <w:pStyle w:val="ListParagraph"/>
+        <w:numPr>
           <w:ilvl w:val="1"/>
           <w:numId w:val="1"/>
         </w:numPr>
@@ -498,8 +549,14 @@
           <w:ilvl w:val="1"/>
           <w:numId w:val="1"/>
         </w:numPr>
-      </w:pPr>
-      <w:r>
+        <w:rPr>
+          <w:strike/>
+        </w:rPr>
+      </w:pPr>
+      <w:r>
+        <w:rPr>
+          <w:strike/>
+        </w:rPr>
         <w:t>Vignette: Science communication</w:t>
       </w:r>
     </w:p>
@@ -516,6 +573,104 @@
       </w:r>
       <w:r>
         <w:t>Scientific integrity</w:t>
+      </w:r>
+    </w:p>
+    <w:p>
+      <w:pPr>
+        <w:pStyle w:val="ListParagraph"/>
+        <w:numPr>
+          <w:ilvl w:val="1"/>
+          <w:numId w:val="1"/>
+        </w:numPr>
+      </w:pPr>
+      <w:r>
+        <w:lastRenderedPageBreak/>
+        <w:t>Vignette: wet lab skills</w:t>
+      </w:r>
+    </w:p>
+    <w:p>
+      <w:pPr>
+        <w:pStyle w:val="ListParagraph"/>
+        <w:numPr>
+          <w:ilvl w:val="2"/>
+          <w:numId w:val="1"/>
+        </w:numPr>
+      </w:pPr>
+      <w:proofErr w:type="spellStart"/>
+      <w:r>
+        <w:t>CasX</w:t>
+      </w:r>
+      <w:proofErr w:type="spellEnd"/>
+      <w:r>
+        <w:t xml:space="preserve"> </w:t>
+      </w:r>
+      <w:proofErr w:type="spellStart"/>
+      <w:r>
+        <w:t>xray</w:t>
+      </w:r>
+      <w:proofErr w:type="spellEnd"/>
+      <w:r>
+        <w:t xml:space="preserve"> fluorescence</w:t>
+      </w:r>
+    </w:p>
+    <w:p>
+      <w:pPr>
+        <w:pStyle w:val="ListParagraph"/>
+        <w:numPr>
+          <w:ilvl w:val="2"/>
+          <w:numId w:val="1"/>
+        </w:numPr>
+      </w:pPr>
+      <w:r>
+        <w:t>Collaborative spirit</w:t>
+      </w:r>
+    </w:p>
+    <w:p>
+      <w:pPr>
+        <w:pStyle w:val="ListParagraph"/>
+        <w:numPr>
+          <w:ilvl w:val="1"/>
+          <w:numId w:val="1"/>
+        </w:numPr>
+      </w:pPr>
+      <w:r>
+        <w:t>Quality of research endeavors or publications to date, if applicable</w:t>
+      </w:r>
+    </w:p>
+    <w:p>
+      <w:pPr>
+        <w:pStyle w:val="ListParagraph"/>
+        <w:numPr>
+          <w:ilvl w:val="1"/>
+          <w:numId w:val="1"/>
+        </w:numPr>
+      </w:pPr>
+      <w:r>
+        <w:t>Perseverance in pursuing goals</w:t>
+      </w:r>
+    </w:p>
+    <w:p>
+      <w:pPr>
+        <w:pStyle w:val="ListParagraph"/>
+        <w:numPr>
+          <w:ilvl w:val="1"/>
+          <w:numId w:val="1"/>
+        </w:numPr>
+      </w:pPr>
+      <w:r>
+        <w:t>Evidence of originality</w:t>
+      </w:r>
+    </w:p>
+    <w:p>
+      <w:pPr>
+        <w:pStyle w:val="ListParagraph"/>
+        <w:numPr>
+          <w:ilvl w:val="1"/>
+          <w:numId w:val="1"/>
+        </w:numPr>
+      </w:pPr>
+      <w:r>
+        <w:t>Need for further research experience and training</w:t>
       </w:r>
     </w:p>
     <w:p>
@@ -555,6 +710,92 @@
 <file path=word/numbering.xml><?xml version="1.0" encoding="utf-8"?>
 <w:numbering xmlns:wpc="http://schemas.microsoft.com/office/word/2010/wordprocessingCanvas" xmlns:cx="http://schemas.microsoft.com/office/drawing/2014/chartex" xmlns:cx1="http://schemas.microsoft.com/office/drawing/2015/9/8/chartex" xmlns:cx2="http://schemas.microsoft.com/office/drawing/2015/10/21/chartex" xmlns:cx3="http://schemas.microsoft.com/office/drawing/2016/5/9/chartex" xmlns:cx4="http://schemas.microsoft.com/office/drawing/2016/5/10/chartex" xmlns:cx5="http://schemas.microsoft.com/office/drawing/2016/5/11/chartex" xmlns:cx6="http://schemas.microsoft.com/office/drawing/2016/5/12/chartex" xmlns:cx7="http://schemas.microsoft.com/office/drawing/2016/5/13/chartex" xmlns:cx8="http://schemas.microsoft.com/office/drawing/2016/5/14/chartex" xmlns:mc="http://schemas.openxmlformats.org/markup-compatibility/2006" xmlns:aink="http://schemas.microsoft.com/office/drawing/2016/ink" xmlns:am3d="http://schemas.microsoft.com/office/drawing/2017/model3d" xmlns:o="urn:schemas-microsoft-com:office:office" xmlns:oel="http://schemas.microsoft.com/office/2019/extlst" xmlns:r="http://schemas.openxmlformats.org/officeDocument/2006/relationships" xmlns:m="http://schemas.openxmlformats.org/officeDocument/2006/math" xmlns:v="urn:schemas-microsoft-com:vml" xmlns:wp14="http://schemas.microsoft.com/office/word/2010/wordprocessingDrawing" xmlns:wp="http://schemas.openxmlformats.org/drawingml/2006/wordprocessingDrawing" xmlns:w10="urn:schemas-microsoft-com:office:word" xmlns:w="http://schemas.openxmlformats.org/wordprocessingml/2006/main" xmlns:w14="http://schemas.microsoft.com/office/word/2010/wordml" xmlns:w15="http://schemas.microsoft.com/office/word/2012/wordml" xmlns:w16cex="http://schemas.microsoft.com/office/word/2018/wordml/cex" xmlns:w16cid="http://schemas.microsoft.com/office/word/2016/wordml/cid" xmlns:w16="http://schemas.microsoft.com/office/word/2018/wordml" xmlns:w16du="http://schemas.microsoft.com/office/word/2023/wordml/word16du" xmlns:w16sdtdh="http://schemas.microsoft.com/office/word/2020/wordml/sdtdatahash" xmlns:w16se="http://schemas.microsoft.com/office/word/2015/wordml/symex" xmlns:wpg="http://schemas.microsoft.com/office/word/2010/wordprocessingGroup" xmlns:wpi="http://schemas.microsoft.com/office/word/2010/wordprocessingInk" xmlns:wne="http://schemas.microsoft.com/office/word/2006/wordml" xmlns:wps="http://schemas.microsoft.com/office/word/2010/wordprocessingShape" mc:Ignorable="w14 w15 w16se w16cid w16 w16cex w16sdtdh wp14">
   <w:abstractNum w:abstractNumId="0" w15:restartNumberingAfterBreak="0">
+    <w:nsid w:val="5CF56BA4"/>
+    <w:multiLevelType w:val="hybridMultilevel"/>
+    <w:tmpl w:val="793A0CC8"/>
+    <w:lvl w:ilvl="0" w:tplc="0409000F">
+      <w:start w:val="1"/>
+      <w:numFmt w:val="decimal"/>
+      <w:lvlText w:val="%1."/>
+      <w:lvlJc w:val="left"/>
+      <w:pPr>
+        <w:ind w:left="360" w:hanging="360"/>
+      </w:pPr>
+    </w:lvl>
+    <w:lvl w:ilvl="1" w:tplc="04090019" w:tentative="1">
+      <w:start w:val="1"/>
+      <w:numFmt w:val="lowerLetter"/>
+      <w:lvlText w:val="%2."/>
+      <w:lvlJc w:val="left"/>
+      <w:pPr>
+        <w:ind w:left="1080" w:hanging="360"/>
+      </w:pPr>
+    </w:lvl>
+    <w:lvl w:ilvl="2" w:tplc="0409001B" w:tentative="1">
+      <w:start w:val="1"/>
+      <w:numFmt w:val="lowerRoman"/>
+      <w:lvlText w:val="%3."/>
+      <w:lvlJc w:val="right"/>
+      <w:pPr>
+        <w:ind w:left="1800" w:hanging="180"/>
+      </w:pPr>
+    </w:lvl>
+    <w:lvl w:ilvl="3" w:tplc="0409000F" w:tentative="1">
+      <w:start w:val="1"/>
+      <w:numFmt w:val="decimal"/>
+      <w:lvlText w:val="%4."/>
+      <w:lvlJc w:val="left"/>
+      <w:pPr>
+        <w:ind w:left="2520" w:hanging="360"/>
+      </w:pPr>
+    </w:lvl>
+    <w:lvl w:ilvl="4" w:tplc="04090019" w:tentative="1">
+      <w:start w:val="1"/>
+      <w:numFmt w:val="lowerLetter"/>
+      <w:lvlText w:val="%5."/>
+      <w:lvlJc w:val="left"/>
+      <w:pPr>
+        <w:ind w:left="3240" w:hanging="360"/>
+      </w:pPr>
+    </w:lvl>
+    <w:lvl w:ilvl="5" w:tplc="0409001B" w:tentative="1">
+      <w:start w:val="1"/>
+      <w:numFmt w:val="lowerRoman"/>
+      <w:lvlText w:val="%6."/>
+      <w:lvlJc w:val="right"/>
+      <w:pPr>
+        <w:ind w:left="3960" w:hanging="180"/>
+      </w:pPr>
+    </w:lvl>
+    <w:lvl w:ilvl="6" w:tplc="0409000F" w:tentative="1">
+      <w:start w:val="1"/>
+      <w:numFmt w:val="decimal"/>
+      <w:lvlText w:val="%7."/>
+      <w:lvlJc w:val="left"/>
+      <w:pPr>
+        <w:ind w:left="4680" w:hanging="360"/>
+      </w:pPr>
+    </w:lvl>
+    <w:lvl w:ilvl="7" w:tplc="04090019" w:tentative="1">
+      <w:start w:val="1"/>
+      <w:numFmt w:val="lowerLetter"/>
+      <w:lvlText w:val="%8."/>
+      <w:lvlJc w:val="left"/>
+      <w:pPr>
+        <w:ind w:left="5400" w:hanging="360"/>
+      </w:pPr>
+    </w:lvl>
+    <w:lvl w:ilvl="8" w:tplc="0409001B" w:tentative="1">
+      <w:start w:val="1"/>
+      <w:numFmt w:val="lowerRoman"/>
+      <w:lvlText w:val="%9."/>
+      <w:lvlJc w:val="right"/>
+      <w:pPr>
+        <w:ind w:left="6120" w:hanging="180"/>
+      </w:pPr>
+    </w:lvl>
+  </w:abstractNum>
+  <w:abstractNum w:abstractNumId="1" w15:restartNumberingAfterBreak="0">
     <w:nsid w:val="60527E0D"/>
     <w:multiLevelType w:val="hybridMultilevel"/>
     <w:tmpl w:val="2F7AA4CC"/>
@@ -640,7 +881,7 @@
       </w:pPr>
     </w:lvl>
   </w:abstractNum>
-  <w:abstractNum w:abstractNumId="1" w15:restartNumberingAfterBreak="0">
+  <w:abstractNum w:abstractNumId="2" w15:restartNumberingAfterBreak="0">
     <w:nsid w:val="6CE148DF"/>
     <w:multiLevelType w:val="multilevel"/>
     <w:tmpl w:val="CD42DF50"/>
@@ -705,10 +946,13 @@
     </w:lvl>
   </w:abstractNum>
   <w:num w:numId="1" w16cid:durableId="1910266214">
-    <w:abstractNumId w:val="0"/>
+    <w:abstractNumId w:val="1"/>
   </w:num>
   <w:num w:numId="2" w16cid:durableId="379984377">
-    <w:abstractNumId w:val="1"/>
+    <w:abstractNumId w:val="2"/>
+  </w:num>
+  <w:num w:numId="3" w16cid:durableId="1476482999">
+    <w:abstractNumId w:val="0"/>
   </w:num>
 </w:numbering>
 </file>
@@ -1108,6 +1352,30 @@
     <w:name w:val="Normal"/>
     <w:qFormat/>
   </w:style>
+  <w:style w:type="paragraph" w:styleId="Heading1">
+    <w:name w:val="heading 1"/>
+    <w:basedOn w:val="Normal"/>
+    <w:next w:val="Normal"/>
+    <w:link w:val="Heading1Char"/>
+    <w:uiPriority w:val="9"/>
+    <w:qFormat/>
+    <w:rsid w:val="00B420F0"/>
+    <w:pPr>
+      <w:keepNext/>
+      <w:keepLines/>
+      <w:spacing w:before="480" w:line="240" w:lineRule="atLeast"/>
+      <w:outlineLvl w:val="0"/>
+    </w:pPr>
+    <w:rPr>
+      <w:rFonts w:asciiTheme="majorHAnsi" w:eastAsiaTheme="majorEastAsia" w:hAnsiTheme="majorHAnsi" w:cstheme="majorBidi"/>
+      <w:b/>
+      <w:bCs/>
+      <w:snapToGrid w:val="0"/>
+      <w:color w:val="2F5496" w:themeColor="accent1" w:themeShade="BF"/>
+      <w:sz w:val="28"/>
+      <w:szCs w:val="28"/>
+    </w:rPr>
+  </w:style>
   <w:style w:type="character" w:default="1" w:styleId="DefaultParagraphFont">
     <w:name w:val="Default Paragraph Font"/>
     <w:uiPriority w:val="1"/>
@@ -1159,6 +1427,22 @@
       <w:color w:val="000000"/>
       <w:sz w:val="22"/>
       <w:szCs w:val="22"/>
+    </w:rPr>
+  </w:style>
+  <w:style w:type="character" w:customStyle="1" w:styleId="Heading1Char">
+    <w:name w:val="Heading 1 Char"/>
+    <w:basedOn w:val="DefaultParagraphFont"/>
+    <w:link w:val="Heading1"/>
+    <w:uiPriority w:val="9"/>
+    <w:rsid w:val="00B420F0"/>
+    <w:rPr>
+      <w:rFonts w:asciiTheme="majorHAnsi" w:eastAsiaTheme="majorEastAsia" w:hAnsiTheme="majorHAnsi" w:cstheme="majorBidi"/>
+      <w:b/>
+      <w:bCs/>
+      <w:snapToGrid w:val="0"/>
+      <w:color w:val="2F5496" w:themeColor="accent1" w:themeShade="BF"/>
+      <w:sz w:val="28"/>
+      <w:szCs w:val="28"/>
     </w:rPr>
   </w:style>
 </w:styles>
@@ -1464,7 +1748,7 @@
 </file>
 
 <file path=customXml/itemProps1.xml><?xml version="1.0" encoding="utf-8"?>
-<ds:datastoreItem xmlns:ds="http://schemas.openxmlformats.org/officeDocument/2006/customXml" ds:itemID="{1CBDABE0-BEC0-3845-A71D-B08A272DF33B}">
+<ds:datastoreItem xmlns:ds="http://schemas.openxmlformats.org/officeDocument/2006/customXml" ds:itemID="{ABFCB8B8-9DA2-994F-A521-44D0AFDAD8F4}">
   <ds:schemaRefs>
     <ds:schemaRef ds:uri="http://schemas.openxmlformats.org/officeDocument/2006/bibliography"/>
   </ds:schemaRefs>

</xml_diff>